<commit_message>
add join demos - 12
</commit_message>
<xml_diff>
--- a/XI class/01. OOP - Module 1/06. Класове и обекти/03. Class Demos.docx
+++ b/XI class/01. OOP - Module 1/06. Класове и обекти/03. Class Demos.docx
@@ -3897,7 +3897,7 @@
           <w:bCs/>
           <w:color w:val="E97132" w:themeColor="accent2"/>
         </w:rPr>
-        <w:t>AddGrade</w:t>
+        <w:t>Update</w:t>
       </w:r>
       <w:r>
         <w:rPr>
@@ -3925,7 +3925,7 @@
           <w:rFonts w:ascii="Consolas" w:hAnsi="Consolas"/>
           <w:color w:val="E97132" w:themeColor="accent2"/>
         </w:rPr>
-        <w:t>newGrade</w:t>
+        <w:t>mark</w:t>
       </w:r>
       <w:r>
         <w:rPr>

</xml_diff>